<commit_message>
update of the project handbook
</commit_message>
<xml_diff>
--- a/docs/Projekthandbuch_Dear Diary.docx
+++ b/docs/Projekthandbuch_Dear Diary.docx
@@ -434,6 +434,18 @@
         <w:t>API Verbindung Google Places möglich?</w:t>
       </w:r>
     </w:p>
+    <w:p>
+      <w:pPr>
+        <w:pStyle w:val="Listenabsatz"/>
+        <w:numPr>
+          <w:ilvl w:val="0"/>
+          <w:numId w:val="47"/>
+        </w:numPr>
+      </w:pPr>
+      <w:r>
+        <w:t>MySQL oder JSON files?</w:t>
+      </w:r>
+    </w:p>
     <w:p/>
     <w:p>
       <w:pPr>
@@ -460,6 +472,11 @@
       <w:bookmarkEnd w:id="2"/>
     </w:p>
     <w:p>
+      <w:r>
+        <w:t>Sie App ist optimiert für den PC, soll aber auch auf mobilen Geräten funktionieren.</w:t>
+      </w:r>
+    </w:p>
+    <w:p>
       <w:pPr>
         <w:pStyle w:val="berschrift2"/>
       </w:pPr>
@@ -469,6 +486,9 @@
     </w:p>
     <w:p>
       <w:r>
+        <w:rPr>
+          <w:noProof/>
+        </w:rPr>
         <w:drawing>
           <wp:inline distT="0" distB="0" distL="0" distR="0" wp14:anchorId="21C8DA93" wp14:editId="0B9A44C6">
             <wp:extent cx="5943600" cy="4075430"/>
@@ -571,6 +591,9 @@
     </w:p>
     <w:p>
       <w:r>
+        <w:rPr>
+          <w:noProof/>
+        </w:rPr>
         <w:drawing>
           <wp:inline distT="0" distB="0" distL="0" distR="0" wp14:anchorId="00B48124" wp14:editId="6D5E3F8F">
             <wp:extent cx="5943600" cy="4080510"/>
@@ -676,6 +699,9 @@
     </w:p>
     <w:p>
       <w:r>
+        <w:rPr>
+          <w:noProof/>
+        </w:rPr>
         <w:drawing>
           <wp:inline distT="0" distB="0" distL="0" distR="0" wp14:anchorId="28B3D9DE" wp14:editId="16B9F24B">
             <wp:extent cx="4981734" cy="3240000"/>
@@ -729,6 +755,9 @@
     </w:p>
     <w:p>
       <w:r>
+        <w:rPr>
+          <w:noProof/>
+        </w:rPr>
         <w:drawing>
           <wp:inline distT="0" distB="0" distL="0" distR="0" wp14:anchorId="0A9A2065" wp14:editId="55D97079">
             <wp:extent cx="5045374" cy="3471066"/>
@@ -1092,7 +1121,13 @@
         <w:rPr>
           <w:i/>
         </w:rPr>
-        <w:t>, ansonsten freitext</w:t>
+        <w:t xml:space="preserve">, ansonsten </w:t>
+      </w:r>
+      <w:r>
+        <w:rPr>
+          <w:i/>
+        </w:rPr>
+        <w:t>Freitext</w:t>
       </w:r>
       <w:r>
         <w:rPr>
@@ -1260,13 +1295,7 @@
         <w:rPr>
           <w:i/>
         </w:rPr>
-        <w:t xml:space="preserve">Aktivitäten </w:t>
-      </w:r>
-      <w:r>
-        <w:rPr>
-          <w:i/>
-        </w:rPr>
-        <w:t>(Mehrfachauswahl)</w:t>
+        <w:t>Aktivitäten (Mehrfachauswahl)</w:t>
       </w:r>
     </w:p>
     <w:p>
@@ -1284,13 +1313,7 @@
         <w:rPr>
           <w:i/>
         </w:rPr>
-        <w:t xml:space="preserve">Orte </w:t>
-      </w:r>
-      <w:r>
-        <w:rPr>
-          <w:i/>
-        </w:rPr>
-        <w:t>(Mehrfachauswahl)</w:t>
+        <w:t>Orte (Mehrfachauswahl)</w:t>
       </w:r>
     </w:p>
     <w:p>
@@ -1387,6 +1410,14 @@
     </w:p>
     <w:p>
       <w:pPr>
+        <w:pStyle w:val="berschrift1"/>
+      </w:pPr>
+      <w:r>
+        <w:t>Meilensteine</w:t>
+      </w:r>
+    </w:p>
+    <w:p>
+      <w:pPr>
         <w:rPr>
           <w:i/>
         </w:rPr>
@@ -1410,6 +1441,7 @@
           <w:color w:val="FFFFFF" w:themeColor="background1"/>
           <w:highlight w:val="blue"/>
         </w:rPr>
+        <w:lastRenderedPageBreak/>
         <w:t>-------------------------------------------------- Hier endet das Dokument derzeit ----------------------------</w:t>
       </w:r>
     </w:p>
@@ -1497,31 +1529,16 @@
         <w:szCs w:val="18"/>
       </w:rPr>
     </w:pPr>
-    <w:r>
-      <w:fldChar w:fldCharType="begin"/>
-    </w:r>
-    <w:r>
-      <w:instrText xml:space="preserve"> FILENAME  \p  \* MERGEFORMAT </w:instrText>
-    </w:r>
-    <w:r>
-      <w:fldChar w:fldCharType="separate"/>
-    </w:r>
-    <w:r>
-      <w:rPr>
-        <w:noProof/>
-        <w:sz w:val="18"/>
-        <w:szCs w:val="18"/>
-      </w:rPr>
-      <w:t>Dokument2</w:t>
-    </w:r>
-    <w:r>
-      <w:rPr>
-        <w:noProof/>
-        <w:sz w:val="18"/>
-        <w:szCs w:val="18"/>
-      </w:rPr>
-      <w:fldChar w:fldCharType="end"/>
-    </w:r>
+    <w:fldSimple w:instr=" FILENAME  \p  \* MERGEFORMAT ">
+      <w:r>
+        <w:rPr>
+          <w:noProof/>
+          <w:sz w:val="18"/>
+          <w:szCs w:val="18"/>
+        </w:rPr>
+        <w:t>Dokument2</w:t>
+      </w:r>
+    </w:fldSimple>
   </w:p>
 </w:ftr>
 </file>
@@ -1578,35 +1595,22 @@
         <w:szCs w:val="18"/>
       </w:rPr>
     </w:pPr>
-    <w:r>
-      <w:fldChar w:fldCharType="begin"/>
-    </w:r>
-    <w:r>
-      <w:instrText xml:space="preserve"> STYLEREF  Titel  \* MERGEFORMAT </w:instrText>
-    </w:r>
-    <w:r>
-      <w:fldChar w:fldCharType="separate"/>
-    </w:r>
-    <w:r>
-      <w:rPr>
-        <w:noProof/>
-        <w:sz w:val="18"/>
-        <w:szCs w:val="18"/>
-      </w:rPr>
-      <w:t>Projekt</w:t>
-    </w:r>
-    <w:r>
-      <w:rPr>
-        <w:noProof/>
-      </w:rPr>
-      <w:t>: Dear Diary</w:t>
-    </w:r>
-    <w:r>
-      <w:rPr>
-        <w:noProof/>
-      </w:rPr>
-      <w:fldChar w:fldCharType="end"/>
-    </w:r>
+    <w:fldSimple w:instr=" STYLEREF  Titel  \* MERGEFORMAT ">
+      <w:r>
+        <w:rPr>
+          <w:noProof/>
+          <w:sz w:val="18"/>
+          <w:szCs w:val="18"/>
+        </w:rPr>
+        <w:t>Projekt</w:t>
+      </w:r>
+      <w:r>
+        <w:rPr>
+          <w:noProof/>
+        </w:rPr>
+        <w:t>: Dear Diary</w:t>
+      </w:r>
+    </w:fldSimple>
     <w:r>
       <w:rPr>
         <w:sz w:val="18"/>
@@ -1621,27 +1625,14 @@
       </w:rPr>
       <w:br/>
     </w:r>
-    <w:r>
-      <w:fldChar w:fldCharType="begin"/>
-    </w:r>
-    <w:r>
-      <w:instrText xml:space="preserve"> STYLEREF  Projekt_Nr  \* MERGEFORMAT </w:instrText>
-    </w:r>
-    <w:r>
-      <w:fldChar w:fldCharType="separate"/>
-    </w:r>
-    <w:r>
-      <w:rPr>
-        <w:noProof/>
-      </w:rPr>
-      <w:t>0815</w:t>
-    </w:r>
-    <w:r>
-      <w:rPr>
-        <w:noProof/>
-      </w:rPr>
-      <w:fldChar w:fldCharType="end"/>
-    </w:r>
+    <w:fldSimple w:instr=" STYLEREF  Projekt_Nr  \* MERGEFORMAT ">
+      <w:r>
+        <w:rPr>
+          <w:noProof/>
+        </w:rPr>
+        <w:t>0815</w:t>
+      </w:r>
+    </w:fldSimple>
     <w:r>
       <w:rPr>
         <w:sz w:val="18"/>
@@ -1649,31 +1640,16 @@
       </w:rPr>
       <w:t xml:space="preserve"> - </w:t>
     </w:r>
-    <w:r>
-      <w:fldChar w:fldCharType="begin"/>
-    </w:r>
-    <w:r>
-      <w:instrText xml:space="preserve"> STYLEREF  Projekt_Status  \* MERGEFORMAT </w:instrText>
-    </w:r>
-    <w:r>
-      <w:fldChar w:fldCharType="separate"/>
-    </w:r>
-    <w:r>
-      <w:rPr>
-        <w:noProof/>
-        <w:sz w:val="18"/>
-        <w:szCs w:val="18"/>
-      </w:rPr>
-      <w:t>Entwurf</w:t>
-    </w:r>
-    <w:r>
-      <w:rPr>
-        <w:noProof/>
-        <w:sz w:val="18"/>
-        <w:szCs w:val="18"/>
-      </w:rPr>
-      <w:fldChar w:fldCharType="end"/>
-    </w:r>
+    <w:fldSimple w:instr=" STYLEREF  Projekt_Status  \* MERGEFORMAT ">
+      <w:r>
+        <w:rPr>
+          <w:noProof/>
+          <w:sz w:val="18"/>
+          <w:szCs w:val="18"/>
+        </w:rPr>
+        <w:t>Entwurf</w:t>
+      </w:r>
+    </w:fldSimple>
     <w:r>
       <w:rPr>
         <w:sz w:val="18"/>
@@ -1688,35 +1664,22 @@
       </w:rPr>
       <w:t xml:space="preserve"> </w:t>
     </w:r>
-    <w:r>
-      <w:fldChar w:fldCharType="begin"/>
-    </w:r>
-    <w:r>
-      <w:instrText xml:space="preserve"> STYLEREF  Projekt_VersionVom  \* MERGEFORMAT </w:instrText>
-    </w:r>
-    <w:r>
-      <w:fldChar w:fldCharType="separate"/>
-    </w:r>
-    <w:r>
-      <w:rPr>
-        <w:noProof/>
-        <w:sz w:val="18"/>
-        <w:szCs w:val="18"/>
-      </w:rPr>
-      <w:t>18.06.</w:t>
-    </w:r>
-    <w:r>
-      <w:rPr>
-        <w:noProof/>
-      </w:rPr>
-      <w:t>2022</w:t>
-    </w:r>
-    <w:r>
-      <w:rPr>
-        <w:noProof/>
-      </w:rPr>
-      <w:fldChar w:fldCharType="end"/>
-    </w:r>
+    <w:fldSimple w:instr=" STYLEREF  Projekt_VersionVom  \* MERGEFORMAT ">
+      <w:r>
+        <w:rPr>
+          <w:noProof/>
+          <w:sz w:val="18"/>
+          <w:szCs w:val="18"/>
+        </w:rPr>
+        <w:t>18.06.</w:t>
+      </w:r>
+      <w:r>
+        <w:rPr>
+          <w:noProof/>
+        </w:rPr>
+        <w:t>2022</w:t>
+      </w:r>
+    </w:fldSimple>
   </w:p>
 </w:hdr>
 </file>
@@ -4336,6 +4299,7 @@
   <w:style w:type="character" w:default="1" w:styleId="Absatz-Standardschriftart">
     <w:name w:val="Default Paragraph Font"/>
     <w:uiPriority w:val="1"/>
+    <w:semiHidden/>
     <w:unhideWhenUsed/>
   </w:style>
   <w:style w:type="table" w:default="1" w:styleId="NormaleTabelle">

</xml_diff>